<commit_message>
Implemented biggest part of the api
</commit_message>
<xml_diff>
--- a/documentation_ergasias.docx
+++ b/documentation_ergasias.docx
@@ -274,6 +274,7 @@
         </w:rPr>
         <w:t>.</w:t>
       </w:r>
+      <w:proofErr w:type="spellStart"/>
       <w:r>
         <w:rPr>
           <w:sz w:val="24"/>
@@ -282,6 +283,7 @@
         </w:rPr>
         <w:t>sql</w:t>
       </w:r>
+      <w:proofErr w:type="spellEnd"/>
     </w:p>
     <w:p>
       <w:pPr>
@@ -302,7 +304,25 @@
           <w:szCs w:val="24"/>
           <w:lang w:val="en-US"/>
         </w:rPr>
-        <w:t xml:space="preserve">(copy+paste </w:t>
+        <w:t>(</w:t>
+      </w:r>
+      <w:proofErr w:type="spellStart"/>
+      <w:r>
+        <w:rPr>
+          <w:sz w:val="24"/>
+          <w:szCs w:val="24"/>
+          <w:lang w:val="en-US"/>
+        </w:rPr>
+        <w:t>copy+paste</w:t>
+      </w:r>
+      <w:proofErr w:type="spellEnd"/>
+      <w:r>
+        <w:rPr>
+          <w:sz w:val="24"/>
+          <w:szCs w:val="24"/>
+          <w:lang w:val="en-US"/>
+        </w:rPr>
+        <w:t xml:space="preserve"> </w:t>
       </w:r>
       <w:r>
         <w:rPr>
@@ -399,6 +419,7 @@
         </w:rPr>
         <w:t xml:space="preserve">από εκτέλεση του κώδικα στο </w:t>
       </w:r>
+      <w:proofErr w:type="spellStart"/>
       <w:r>
         <w:rPr>
           <w:sz w:val="24"/>
@@ -407,6 +428,7 @@
         </w:rPr>
         <w:t>pgadmin</w:t>
       </w:r>
+      <w:proofErr w:type="spellEnd"/>
       <w:r>
         <w:rPr>
           <w:sz w:val="24"/>
@@ -704,6 +726,7 @@
         </w:rPr>
         <w:t>.</w:t>
       </w:r>
+      <w:proofErr w:type="spellStart"/>
       <w:r>
         <w:rPr>
           <w:sz w:val="24"/>
@@ -712,6 +735,7 @@
         </w:rPr>
         <w:t>sql</w:t>
       </w:r>
+      <w:proofErr w:type="spellEnd"/>
     </w:p>
     <w:p>
       <w:pPr>
@@ -734,13 +758,23 @@
         </w:rPr>
         <w:t>(</w:t>
       </w:r>
-      <w:r>
-        <w:rPr>
-          <w:sz w:val="24"/>
-          <w:szCs w:val="24"/>
-          <w:lang w:val="en-US"/>
-        </w:rPr>
-        <w:t xml:space="preserve">copy+paste </w:t>
+      <w:proofErr w:type="spellStart"/>
+      <w:r>
+        <w:rPr>
+          <w:sz w:val="24"/>
+          <w:szCs w:val="24"/>
+          <w:lang w:val="en-US"/>
+        </w:rPr>
+        <w:t>copy+paste</w:t>
+      </w:r>
+      <w:proofErr w:type="spellEnd"/>
+      <w:r>
+        <w:rPr>
+          <w:sz w:val="24"/>
+          <w:szCs w:val="24"/>
+          <w:lang w:val="en-US"/>
+        </w:rPr>
+        <w:t xml:space="preserve"> </w:t>
       </w:r>
       <w:r>
         <w:rPr>
@@ -981,6 +1015,7 @@
         </w:rPr>
         <w:t>.</w:t>
       </w:r>
+      <w:proofErr w:type="spellStart"/>
       <w:r>
         <w:rPr>
           <w:sz w:val="24"/>
@@ -989,6 +1024,7 @@
         </w:rPr>
         <w:t>sql</w:t>
       </w:r>
+      <w:proofErr w:type="spellEnd"/>
     </w:p>
     <w:p>
       <w:pPr>
@@ -1009,7 +1045,25 @@
           <w:szCs w:val="24"/>
           <w:lang w:val="en-US"/>
         </w:rPr>
-        <w:t xml:space="preserve">(copy+paste </w:t>
+        <w:t>(</w:t>
+      </w:r>
+      <w:proofErr w:type="spellStart"/>
+      <w:r>
+        <w:rPr>
+          <w:sz w:val="24"/>
+          <w:szCs w:val="24"/>
+          <w:lang w:val="en-US"/>
+        </w:rPr>
+        <w:t>copy+paste</w:t>
+      </w:r>
+      <w:proofErr w:type="spellEnd"/>
+      <w:r>
+        <w:rPr>
+          <w:sz w:val="24"/>
+          <w:szCs w:val="24"/>
+          <w:lang w:val="en-US"/>
+        </w:rPr>
+        <w:t xml:space="preserve"> </w:t>
       </w:r>
       <w:r>
         <w:rPr>
@@ -1156,8 +1210,33 @@
           <w:sz w:val="24"/>
           <w:szCs w:val="24"/>
         </w:rPr>
-        <w:t>Υλοποίηση triggers, cursors</w:t>
-      </w:r>
+        <w:t xml:space="preserve">Υλοποίηση </w:t>
+      </w:r>
+      <w:proofErr w:type="spellStart"/>
+      <w:r>
+        <w:rPr>
+          <w:sz w:val="24"/>
+          <w:szCs w:val="24"/>
+        </w:rPr>
+        <w:t>triggers</w:t>
+      </w:r>
+      <w:proofErr w:type="spellEnd"/>
+      <w:r>
+        <w:rPr>
+          <w:sz w:val="24"/>
+          <w:szCs w:val="24"/>
+        </w:rPr>
+        <w:t xml:space="preserve">, </w:t>
+      </w:r>
+      <w:proofErr w:type="spellStart"/>
+      <w:r>
+        <w:rPr>
+          <w:sz w:val="24"/>
+          <w:szCs w:val="24"/>
+        </w:rPr>
+        <w:t>cursors</w:t>
+      </w:r>
+      <w:proofErr w:type="spellEnd"/>
       <w:r>
         <w:rPr>
           <w:sz w:val="24"/>
@@ -1230,6 +1309,7 @@
         </w:rPr>
         <w:t>.</w:t>
       </w:r>
+      <w:proofErr w:type="spellStart"/>
       <w:r>
         <w:rPr>
           <w:sz w:val="24"/>
@@ -1238,6 +1318,7 @@
         </w:rPr>
         <w:t>sql</w:t>
       </w:r>
+      <w:proofErr w:type="spellEnd"/>
     </w:p>
     <w:p>
       <w:pPr>
@@ -1268,7 +1349,25 @@
           <w:szCs w:val="24"/>
           <w:lang w:val="en-US"/>
         </w:rPr>
-        <w:t xml:space="preserve">1) (copy+paste </w:t>
+        <w:t>1) (</w:t>
+      </w:r>
+      <w:proofErr w:type="spellStart"/>
+      <w:r>
+        <w:rPr>
+          <w:sz w:val="24"/>
+          <w:szCs w:val="24"/>
+          <w:lang w:val="en-US"/>
+        </w:rPr>
+        <w:t>copy+paste</w:t>
+      </w:r>
+      <w:proofErr w:type="spellEnd"/>
+      <w:r>
+        <w:rPr>
+          <w:sz w:val="24"/>
+          <w:szCs w:val="24"/>
+          <w:lang w:val="en-US"/>
+        </w:rPr>
+        <w:t xml:space="preserve"> </w:t>
       </w:r>
       <w:r>
         <w:rPr>
@@ -1392,7 +1491,25 @@
           <w:szCs w:val="24"/>
           <w:lang w:val="en-US"/>
         </w:rPr>
-        <w:t xml:space="preserve">1) (copy+paste </w:t>
+        <w:t>1) (</w:t>
+      </w:r>
+      <w:proofErr w:type="spellStart"/>
+      <w:r>
+        <w:rPr>
+          <w:sz w:val="24"/>
+          <w:szCs w:val="24"/>
+          <w:lang w:val="en-US"/>
+        </w:rPr>
+        <w:t>copy+paste</w:t>
+      </w:r>
+      <w:proofErr w:type="spellEnd"/>
+      <w:r>
+        <w:rPr>
+          <w:sz w:val="24"/>
+          <w:szCs w:val="24"/>
+          <w:lang w:val="en-US"/>
+        </w:rPr>
+        <w:t xml:space="preserve"> </w:t>
       </w:r>
       <w:r>
         <w:rPr>
@@ -1643,6 +1760,7 @@
         </w:rPr>
         <w:t xml:space="preserve">: </w:t>
       </w:r>
+      <w:proofErr w:type="spellStart"/>
       <w:r>
         <w:rPr>
           <w:sz w:val="24"/>
@@ -1651,6 +1769,7 @@
         </w:rPr>
         <w:t>db</w:t>
       </w:r>
+      <w:proofErr w:type="spellEnd"/>
       <w:r>
         <w:rPr>
           <w:sz w:val="24"/>
@@ -1664,7 +1783,7 @@
           <w:szCs w:val="24"/>
           <w:lang w:val="en-US"/>
         </w:rPr>
-        <w:t>api</w:t>
+        <w:t>client</w:t>
       </w:r>
       <w:r>
         <w:rPr>
@@ -1673,6 +1792,7 @@
         </w:rPr>
         <w:t>.</w:t>
       </w:r>
+      <w:proofErr w:type="spellStart"/>
       <w:r>
         <w:rPr>
           <w:sz w:val="24"/>
@@ -1681,6 +1801,7 @@
         </w:rPr>
         <w:t>py</w:t>
       </w:r>
+      <w:proofErr w:type="spellEnd"/>
     </w:p>
     <w:p>
       <w:pPr>

</xml_diff>

<commit_message>
Minor changes in the code, changes in the documentation.
Only the cursor left to get done!
</commit_message>
<xml_diff>
--- a/documentation_ergasias.docx
+++ b/documentation_ergasias.docx
@@ -100,72 +100,68 @@
     </w:p>
     <w:p>
       <w:pPr>
-        <w:pStyle w:val="ListParagraph"/>
-        <w:ind w:left="1440"/>
-        <w:rPr>
-          <w:sz w:val="24"/>
-          <w:szCs w:val="24"/>
-        </w:rPr>
-      </w:pPr>
-      <w:r>
-        <w:rPr>
-          <w:sz w:val="24"/>
-          <w:szCs w:val="24"/>
-        </w:rPr>
-        <w:t xml:space="preserve">(Εδώ θα μπει το </w:t>
-      </w:r>
-      <w:r>
-        <w:rPr>
-          <w:sz w:val="24"/>
-          <w:szCs w:val="24"/>
-          <w:lang w:val="en-US"/>
-        </w:rPr>
-        <w:t>screenshot</w:t>
-      </w:r>
-      <w:r>
-        <w:rPr>
-          <w:sz w:val="24"/>
-          <w:szCs w:val="24"/>
-        </w:rPr>
-        <w:t xml:space="preserve"> </w:t>
-      </w:r>
-      <w:r>
-        <w:rPr>
-          <w:sz w:val="24"/>
-          <w:szCs w:val="24"/>
-        </w:rPr>
-        <w:t xml:space="preserve">του </w:t>
-      </w:r>
-      <w:r>
-        <w:rPr>
-          <w:sz w:val="24"/>
-          <w:szCs w:val="24"/>
-          <w:lang w:val="en-US"/>
-        </w:rPr>
-        <w:t>schema</w:t>
-      </w:r>
-      <w:r>
-        <w:rPr>
-          <w:sz w:val="24"/>
-          <w:szCs w:val="24"/>
-        </w:rPr>
-        <w:t>)</w:t>
-      </w:r>
-    </w:p>
-    <w:p>
-      <w:pPr>
-        <w:rPr>
-          <w:sz w:val="24"/>
-          <w:szCs w:val="24"/>
-        </w:rPr>
-      </w:pPr>
-      <w:r>
-        <w:rPr>
-          <w:sz w:val="24"/>
-          <w:szCs w:val="24"/>
-        </w:rPr>
-        <w:tab/>
-      </w:r>
+        <w:jc w:val="center"/>
+        <w:rPr>
+          <w:sz w:val="24"/>
+          <w:szCs w:val="24"/>
+        </w:rPr>
+      </w:pPr>
+      <w:r>
+        <w:rPr>
+          <w:noProof/>
+        </w:rPr>
+        <w:drawing>
+          <wp:inline distT="0" distB="0" distL="0" distR="0" wp14:anchorId="7EC9DA34" wp14:editId="5FF2F005">
+            <wp:extent cx="4564321" cy="2540429"/>
+            <wp:effectExtent l="0" t="0" r="8255" b="0"/>
+            <wp:docPr id="1731395820" name="Picture 1" descr="A computer screen shot of a computer screen&#10;&#10;Description automatically generated with low confidence"/>
+            <wp:cNvGraphicFramePr>
+              <a:graphicFrameLocks xmlns:a="http://schemas.openxmlformats.org/drawingml/2006/main" noChangeAspect="1"/>
+            </wp:cNvGraphicFramePr>
+            <a:graphic xmlns:a="http://schemas.openxmlformats.org/drawingml/2006/main">
+              <a:graphicData uri="http://schemas.openxmlformats.org/drawingml/2006/picture">
+                <pic:pic xmlns:pic="http://schemas.openxmlformats.org/drawingml/2006/picture">
+                  <pic:nvPicPr>
+                    <pic:cNvPr id="1731395820" name="Picture 1" descr="A computer screen shot of a computer screen&#10;&#10;Description automatically generated with low confidence"/>
+                    <pic:cNvPicPr/>
+                  </pic:nvPicPr>
+                  <pic:blipFill rotWithShape="1">
+                    <a:blip r:embed="rId5"/>
+                    <a:srcRect t="11836" r="18993" b="8007"/>
+                    <a:stretch/>
+                  </pic:blipFill>
+                  <pic:spPr bwMode="auto">
+                    <a:xfrm>
+                      <a:off x="0" y="0"/>
+                      <a:ext cx="4678571" cy="2604019"/>
+                    </a:xfrm>
+                    <a:prstGeom prst="rect">
+                      <a:avLst/>
+                    </a:prstGeom>
+                    <a:ln>
+                      <a:noFill/>
+                    </a:ln>
+                    <a:extLst>
+                      <a:ext uri="{53640926-AAD7-44D8-BBD7-CCE9431645EC}">
+                        <a14:shadowObscured xmlns:a14="http://schemas.microsoft.com/office/drawing/2010/main"/>
+                      </a:ext>
+                    </a:extLst>
+                  </pic:spPr>
+                </pic:pic>
+              </a:graphicData>
+            </a:graphic>
+          </wp:inline>
+        </w:drawing>
+      </w:r>
+    </w:p>
+    <w:p>
+      <w:pPr>
+        <w:ind w:firstLine="720"/>
+        <w:rPr>
+          <w:sz w:val="24"/>
+          <w:szCs w:val="24"/>
+        </w:rPr>
+      </w:pPr>
       <w:r>
         <w:rPr>
           <w:sz w:val="24"/>
@@ -225,17 +221,18 @@
           <w:ilvl w:val="0"/>
           <w:numId w:val="2"/>
         </w:numPr>
-        <w:rPr>
-          <w:sz w:val="24"/>
-          <w:szCs w:val="24"/>
-        </w:rPr>
-      </w:pPr>
-      <w:r>
-        <w:rPr>
-          <w:sz w:val="24"/>
-          <w:szCs w:val="24"/>
-        </w:rPr>
-        <w:t xml:space="preserve">Ο  παρακάτω κώδικας </w:t>
+        <w:jc w:val="both"/>
+        <w:rPr>
+          <w:sz w:val="24"/>
+          <w:szCs w:val="24"/>
+        </w:rPr>
+      </w:pPr>
+      <w:r>
+        <w:rPr>
+          <w:sz w:val="24"/>
+          <w:szCs w:val="24"/>
+        </w:rPr>
+        <w:t xml:space="preserve">Ο κώδικας </w:t>
       </w:r>
       <w:r>
         <w:rPr>
@@ -274,6 +271,7 @@
         </w:rPr>
         <w:t>.</w:t>
       </w:r>
+      <w:proofErr w:type="spellStart"/>
       <w:r>
         <w:rPr>
           <w:sz w:val="24"/>
@@ -282,6 +280,7 @@
         </w:rPr>
         <w:t>sql</w:t>
       </w:r>
+      <w:proofErr w:type="spellEnd"/>
     </w:p>
     <w:p>
       <w:pPr>
@@ -290,40 +289,31 @@
           <w:ilvl w:val="0"/>
           <w:numId w:val="2"/>
         </w:numPr>
-        <w:rPr>
-          <w:sz w:val="24"/>
-          <w:szCs w:val="24"/>
-          <w:lang w:val="en-US"/>
-        </w:rPr>
-      </w:pPr>
-      <w:r>
-        <w:rPr>
-          <w:sz w:val="24"/>
-          <w:szCs w:val="24"/>
-        </w:rPr>
-        <w:t xml:space="preserve">Κώδικας: </w:t>
-      </w:r>
-      <w:r>
-        <w:rPr>
-          <w:sz w:val="24"/>
-          <w:szCs w:val="24"/>
-          <w:lang w:val="en-US"/>
-        </w:rPr>
-        <w:t>(</w:t>
-      </w:r>
-      <w:r>
-        <w:rPr>
-          <w:sz w:val="24"/>
-          <w:szCs w:val="24"/>
-          <w:lang w:val="en-US"/>
-        </w:rPr>
-        <w:t>screenshot</w:t>
-      </w:r>
-      <w:r>
-        <w:rPr>
-          <w:sz w:val="24"/>
-          <w:szCs w:val="24"/>
-          <w:lang w:val="en-US"/>
+        <w:jc w:val="both"/>
+        <w:rPr>
+          <w:sz w:val="24"/>
+          <w:szCs w:val="24"/>
+        </w:rPr>
+      </w:pPr>
+      <w:r>
+        <w:rPr>
+          <w:sz w:val="24"/>
+          <w:szCs w:val="24"/>
+        </w:rPr>
+        <w:t xml:space="preserve">Ανάλυση του κώδικα: Στον κώδικα υλοποίησης της βάσης εντάχθηκαν οι εντολές </w:t>
+      </w:r>
+      <w:r>
+        <w:rPr>
+          <w:sz w:val="24"/>
+          <w:szCs w:val="24"/>
+          <w:lang w:val="en-US"/>
+        </w:rPr>
+        <w:t>CREATE</w:t>
+      </w:r>
+      <w:r>
+        <w:rPr>
+          <w:sz w:val="24"/>
+          <w:szCs w:val="24"/>
         </w:rPr>
         <w:t xml:space="preserve"> </w:t>
       </w:r>
@@ -331,14 +321,105 @@
         <w:rPr>
           <w:sz w:val="24"/>
           <w:szCs w:val="24"/>
-        </w:rPr>
-        <w:t>του</w:t>
-      </w:r>
-      <w:r>
-        <w:rPr>
-          <w:sz w:val="24"/>
-          <w:szCs w:val="24"/>
-          <w:lang w:val="en-US"/>
+          <w:lang w:val="en-US"/>
+        </w:rPr>
+        <w:t>TABLE</w:t>
+      </w:r>
+      <w:r>
+        <w:rPr>
+          <w:sz w:val="24"/>
+          <w:szCs w:val="24"/>
+        </w:rPr>
+        <w:t xml:space="preserve"> με όλους τους απαραίτητους περιορισμούς, έγινε χρήση του </w:t>
+      </w:r>
+      <w:r>
+        <w:rPr>
+          <w:sz w:val="24"/>
+          <w:szCs w:val="24"/>
+          <w:lang w:val="en-US"/>
+        </w:rPr>
+        <w:t>EXTENSION</w:t>
+      </w:r>
+      <w:r>
+        <w:rPr>
+          <w:sz w:val="24"/>
+          <w:szCs w:val="24"/>
+        </w:rPr>
+        <w:t xml:space="preserve"> “</w:t>
+      </w:r>
+      <w:proofErr w:type="spellStart"/>
+      <w:r>
+        <w:rPr>
+          <w:sz w:val="24"/>
+          <w:szCs w:val="24"/>
+          <w:lang w:val="en-US"/>
+        </w:rPr>
+        <w:t>citext</w:t>
+      </w:r>
+      <w:proofErr w:type="spellEnd"/>
+      <w:r>
+        <w:rPr>
+          <w:sz w:val="24"/>
+          <w:szCs w:val="24"/>
+        </w:rPr>
+        <w:t xml:space="preserve">” </w:t>
+      </w:r>
+      <w:r>
+        <w:rPr>
+          <w:sz w:val="24"/>
+          <w:szCs w:val="24"/>
+        </w:rPr>
+        <w:t xml:space="preserve">και του </w:t>
+      </w:r>
+      <w:r>
+        <w:rPr>
+          <w:sz w:val="24"/>
+          <w:szCs w:val="24"/>
+          <w:lang w:val="en-US"/>
+        </w:rPr>
+        <w:t>COLLATION</w:t>
+      </w:r>
+      <w:r>
+        <w:rPr>
+          <w:sz w:val="24"/>
+          <w:szCs w:val="24"/>
+        </w:rPr>
+        <w:t xml:space="preserve"> “</w:t>
+      </w:r>
+      <w:r>
+        <w:rPr>
+          <w:sz w:val="24"/>
+          <w:szCs w:val="24"/>
+          <w:lang w:val="en-US"/>
+        </w:rPr>
+        <w:t>C</w:t>
+      </w:r>
+      <w:r>
+        <w:rPr>
+          <w:sz w:val="24"/>
+          <w:szCs w:val="24"/>
+        </w:rPr>
+        <w:t xml:space="preserve">” </w:t>
+      </w:r>
+      <w:r>
+        <w:rPr>
+          <w:sz w:val="24"/>
+          <w:szCs w:val="24"/>
+        </w:rPr>
+        <w:t xml:space="preserve">για χρήση πλήρους στίξης στα Ελληνικά για τα ονόματα των παικτών. Ενώ, για τους επιπλέον περιορισμούς, προστέθηκε ένα </w:t>
+      </w:r>
+      <w:r>
+        <w:rPr>
+          <w:sz w:val="24"/>
+          <w:szCs w:val="24"/>
+          <w:lang w:val="en-US"/>
+        </w:rPr>
+        <w:t>constraint</w:t>
+      </w:r>
+      <w:r>
+        <w:rPr>
+          <w:sz w:val="24"/>
+          <w:szCs w:val="24"/>
         </w:rPr>
         <w:t xml:space="preserve"> </w:t>
       </w:r>
@@ -347,21 +428,95 @@
           <w:sz w:val="24"/>
           <w:szCs w:val="24"/>
         </w:rPr>
-        <w:t>κώδικα</w:t>
-      </w:r>
-      <w:r>
-        <w:rPr>
-          <w:sz w:val="24"/>
-          <w:szCs w:val="24"/>
-          <w:lang w:val="en-US"/>
+        <w:t xml:space="preserve">στον πίνακα </w:t>
+      </w:r>
+      <w:r>
+        <w:rPr>
+          <w:sz w:val="24"/>
+          <w:szCs w:val="24"/>
+          <w:lang w:val="en-US"/>
+        </w:rPr>
+        <w:t>Games</w:t>
+      </w:r>
+      <w:r>
+        <w:rPr>
+          <w:sz w:val="24"/>
+          <w:szCs w:val="24"/>
+        </w:rPr>
+        <w:t xml:space="preserve"> </w:t>
+      </w:r>
+      <w:r>
+        <w:rPr>
+          <w:sz w:val="24"/>
+          <w:szCs w:val="24"/>
+        </w:rPr>
+        <w:t>για ύπαρξη μονού αγώνα μεταξύ δύο ομάδων σε μία ημέρα και ένας</w:t>
+      </w:r>
+      <w:r>
+        <w:rPr>
+          <w:sz w:val="24"/>
+          <w:szCs w:val="24"/>
+        </w:rPr>
+        <w:t xml:space="preserve"> </w:t>
+      </w:r>
+      <w:r>
+        <w:rPr>
+          <w:sz w:val="24"/>
+          <w:szCs w:val="24"/>
+          <w:lang w:val="en-US"/>
+        </w:rPr>
+        <w:t>trigger</w:t>
+      </w:r>
+      <w:r>
+        <w:rPr>
+          <w:sz w:val="24"/>
+          <w:szCs w:val="24"/>
+        </w:rPr>
+        <w:t xml:space="preserve"> (+ </w:t>
+      </w:r>
+      <w:r>
+        <w:rPr>
+          <w:sz w:val="24"/>
+          <w:szCs w:val="24"/>
+          <w:lang w:val="en-US"/>
+        </w:rPr>
+        <w:t>trigger</w:t>
+      </w:r>
+      <w:r>
+        <w:rPr>
+          <w:sz w:val="24"/>
+          <w:szCs w:val="24"/>
+        </w:rPr>
+        <w:t xml:space="preserve"> </w:t>
+      </w:r>
+      <w:r>
+        <w:rPr>
+          <w:sz w:val="24"/>
+          <w:szCs w:val="24"/>
+          <w:lang w:val="en-US"/>
+        </w:rPr>
+        <w:t>function</w:t>
+      </w:r>
+      <w:r>
+        <w:rPr>
+          <w:sz w:val="24"/>
+          <w:szCs w:val="24"/>
         </w:rPr>
         <w:t>)</w:t>
+      </w:r>
+      <w:r>
+        <w:rPr>
+          <w:sz w:val="24"/>
+          <w:szCs w:val="24"/>
+        </w:rPr>
+        <w:t xml:space="preserve"> για έλεγχο ύπαρξης διαστήματος 10 ημερών μεταξύ των αγώνων κάθε ομάδας.</w:t>
       </w:r>
     </w:p>
     <w:p>
       <w:pPr>
         <w:pStyle w:val="ListParagraph"/>
         <w:ind w:left="2160"/>
+        <w:jc w:val="center"/>
         <w:rPr>
           <w:sz w:val="24"/>
           <w:szCs w:val="24"/>
@@ -408,8 +563,9 @@
           <w:sz w:val="24"/>
           <w:szCs w:val="24"/>
         </w:rPr>
-        <w:t xml:space="preserve">Τα δεδομένα προστέθηκαν μέσω του: </w:t>
-      </w:r>
+        <w:t xml:space="preserve">Τα δεδομένα προστέθηκαν μέσω του </w:t>
+      </w:r>
+      <w:proofErr w:type="spellStart"/>
       <w:r>
         <w:rPr>
           <w:sz w:val="24"/>
@@ -418,6 +574,7 @@
         </w:rPr>
         <w:t>mockaroo</w:t>
       </w:r>
+      <w:proofErr w:type="spellEnd"/>
       <w:r>
         <w:rPr>
           <w:sz w:val="24"/>
@@ -462,6 +619,7 @@
         </w:rPr>
         <w:t>.</w:t>
       </w:r>
+      <w:proofErr w:type="spellStart"/>
       <w:r>
         <w:rPr>
           <w:sz w:val="24"/>
@@ -470,6 +628,7 @@
         </w:rPr>
         <w:t>sql</w:t>
       </w:r>
+      <w:proofErr w:type="spellEnd"/>
     </w:p>
     <w:p>
       <w:pPr>
@@ -576,14 +735,14 @@
           <w:sz w:val="24"/>
           <w:szCs w:val="24"/>
         </w:rPr>
-        <w:t xml:space="preserve">Ο </w:t>
-      </w:r>
-      <w:r>
-        <w:rPr>
-          <w:sz w:val="24"/>
-          <w:szCs w:val="24"/>
-        </w:rPr>
-        <w:t xml:space="preserve">παρακάτω </w:t>
+        <w:t>Ο</w:t>
+      </w:r>
+      <w:r>
+        <w:rPr>
+          <w:sz w:val="24"/>
+          <w:szCs w:val="24"/>
+        </w:rPr>
+        <w:t xml:space="preserve"> </w:t>
       </w:r>
       <w:r>
         <w:rPr>
@@ -629,6 +788,7 @@
         </w:rPr>
         <w:t>.</w:t>
       </w:r>
+      <w:proofErr w:type="spellStart"/>
       <w:r>
         <w:rPr>
           <w:sz w:val="24"/>
@@ -637,6 +797,7 @@
         </w:rPr>
         <w:t>sql</w:t>
       </w:r>
+      <w:proofErr w:type="spellEnd"/>
     </w:p>
     <w:p>
       <w:pPr>
@@ -648,53 +809,14 @@
         <w:rPr>
           <w:sz w:val="24"/>
           <w:szCs w:val="24"/>
-          <w:lang w:val="en-US"/>
-        </w:rPr>
-      </w:pPr>
-      <w:r>
-        <w:rPr>
-          <w:sz w:val="24"/>
-          <w:szCs w:val="24"/>
-        </w:rPr>
-        <w:t xml:space="preserve">Κώδικας: </w:t>
-      </w:r>
-      <w:r>
-        <w:rPr>
-          <w:sz w:val="24"/>
-          <w:szCs w:val="24"/>
-          <w:lang w:val="en-US"/>
-        </w:rPr>
-        <w:t xml:space="preserve">(screenshot </w:t>
-      </w:r>
-      <w:r>
-        <w:rPr>
-          <w:sz w:val="24"/>
-          <w:szCs w:val="24"/>
-        </w:rPr>
-        <w:t>του</w:t>
-      </w:r>
-      <w:r>
-        <w:rPr>
-          <w:sz w:val="24"/>
-          <w:szCs w:val="24"/>
-          <w:lang w:val="en-US"/>
-        </w:rPr>
-        <w:t xml:space="preserve"> </w:t>
-      </w:r>
-      <w:r>
-        <w:rPr>
-          <w:sz w:val="24"/>
-          <w:szCs w:val="24"/>
-        </w:rPr>
-        <w:t>κώδικα</w:t>
-      </w:r>
-      <w:r>
-        <w:rPr>
-          <w:sz w:val="24"/>
-          <w:szCs w:val="24"/>
-          <w:lang w:val="en-US"/>
-        </w:rPr>
-        <w:t>)</w:t>
+        </w:rPr>
+      </w:pPr>
+      <w:r>
+        <w:rPr>
+          <w:sz w:val="24"/>
+          <w:szCs w:val="24"/>
+        </w:rPr>
+        <w:t xml:space="preserve">Εκτέλεση των προβολών: </w:t>
       </w:r>
     </w:p>
     <w:p>
@@ -702,56 +824,375 @@
         <w:pStyle w:val="ListParagraph"/>
         <w:numPr>
           <w:ilvl w:val="0"/>
-          <w:numId w:val="4"/>
+          <w:numId w:val="15"/>
         </w:numPr>
         <w:rPr>
           <w:sz w:val="24"/>
           <w:szCs w:val="24"/>
-        </w:rPr>
-      </w:pPr>
-      <w:r>
-        <w:rPr>
-          <w:sz w:val="24"/>
-          <w:szCs w:val="24"/>
-        </w:rPr>
-        <w:t xml:space="preserve">Εκτέλεση των προβολών: </w:t>
-      </w:r>
-      <w:r>
-        <w:rPr>
-          <w:sz w:val="24"/>
-          <w:szCs w:val="24"/>
-        </w:rPr>
-        <w:t>(</w:t>
-      </w:r>
-      <w:r>
-        <w:rPr>
-          <w:sz w:val="24"/>
-          <w:szCs w:val="24"/>
-          <w:lang w:val="en-US"/>
-        </w:rPr>
-        <w:t>screenshot</w:t>
-      </w:r>
-      <w:r>
-        <w:rPr>
-          <w:sz w:val="24"/>
-          <w:szCs w:val="24"/>
-        </w:rPr>
-        <w:t xml:space="preserve"> </w:t>
-      </w:r>
-      <w:r>
-        <w:rPr>
-          <w:sz w:val="24"/>
-          <w:szCs w:val="24"/>
-        </w:rPr>
-        <w:t>από το αποτέλεσμα</w:t>
-      </w:r>
-      <w:r>
-        <w:rPr>
-          <w:sz w:val="24"/>
-          <w:szCs w:val="24"/>
-        </w:rPr>
-        <w:t>)</w:t>
-      </w:r>
+          <w:lang w:val="en-US"/>
+        </w:rPr>
+      </w:pPr>
+    </w:p>
+    <w:p>
+      <w:pPr>
+        <w:rPr>
+          <w:noProof/>
+        </w:rPr>
+      </w:pPr>
+    </w:p>
+    <w:p>
+      <w:pPr>
+        <w:jc w:val="center"/>
+        <w:rPr>
+          <w:sz w:val="24"/>
+          <w:szCs w:val="24"/>
+          <w:lang w:val="en-US"/>
+        </w:rPr>
+      </w:pPr>
+      <w:r>
+        <w:rPr>
+          <w:noProof/>
+        </w:rPr>
+        <w:drawing>
+          <wp:inline distT="0" distB="0" distL="0" distR="0" wp14:anchorId="004EBF01" wp14:editId="037D947A">
+            <wp:extent cx="4501879" cy="2326943"/>
+            <wp:effectExtent l="0" t="0" r="0" b="0"/>
+            <wp:docPr id="1220234736" name="Picture 4" descr="A screenshot of a computer&#10;&#10;Description automatically generated"/>
+            <wp:cNvGraphicFramePr>
+              <a:graphicFrameLocks xmlns:a="http://schemas.openxmlformats.org/drawingml/2006/main" noChangeAspect="1"/>
+            </wp:cNvGraphicFramePr>
+            <a:graphic xmlns:a="http://schemas.openxmlformats.org/drawingml/2006/main">
+              <a:graphicData uri="http://schemas.openxmlformats.org/drawingml/2006/picture">
+                <pic:pic xmlns:pic="http://schemas.openxmlformats.org/drawingml/2006/picture">
+                  <pic:nvPicPr>
+                    <pic:cNvPr id="1220234736" name="Picture 4" descr="A screenshot of a computer&#10;&#10;Description automatically generated"/>
+                    <pic:cNvPicPr>
+                      <a:picLocks noChangeAspect="1" noChangeArrowheads="1"/>
+                    </pic:cNvPicPr>
+                  </pic:nvPicPr>
+                  <pic:blipFill rotWithShape="1">
+                    <a:blip r:embed="rId6" cstate="print">
+                      <a:extLst>
+                        <a:ext uri="{28A0092B-C50C-407E-A947-70E740481C1C}">
+                          <a14:useLocalDpi xmlns:a14="http://schemas.microsoft.com/office/drawing/2010/main" val="0"/>
+                        </a:ext>
+                      </a:extLst>
+                    </a:blip>
+                    <a:srcRect l="26163" t="2989" r="-1" b="28925"/>
+                    <a:stretch/>
+                  </pic:blipFill>
+                  <pic:spPr bwMode="auto">
+                    <a:xfrm>
+                      <a:off x="0" y="0"/>
+                      <a:ext cx="4512554" cy="2332461"/>
+                    </a:xfrm>
+                    <a:prstGeom prst="rect">
+                      <a:avLst/>
+                    </a:prstGeom>
+                    <a:noFill/>
+                    <a:ln>
+                      <a:noFill/>
+                    </a:ln>
+                    <a:extLst>
+                      <a:ext uri="{53640926-AAD7-44D8-BBD7-CCE9431645EC}">
+                        <a14:shadowObscured xmlns:a14="http://schemas.microsoft.com/office/drawing/2010/main"/>
+                      </a:ext>
+                    </a:extLst>
+                  </pic:spPr>
+                </pic:pic>
+              </a:graphicData>
+            </a:graphic>
+          </wp:inline>
+        </w:drawing>
+      </w:r>
+    </w:p>
+    <w:p>
+      <w:pPr>
+        <w:jc w:val="center"/>
+        <w:rPr>
+          <w:sz w:val="24"/>
+          <w:szCs w:val="24"/>
+          <w:lang w:val="en-US"/>
+        </w:rPr>
+      </w:pPr>
+      <w:r>
+        <w:rPr>
+          <w:noProof/>
+        </w:rPr>
+        <w:drawing>
+          <wp:inline distT="0" distB="0" distL="0" distR="0" wp14:anchorId="4D659C05" wp14:editId="6BA1B1CB">
+            <wp:extent cx="4520967" cy="2292824"/>
+            <wp:effectExtent l="0" t="0" r="0" b="0"/>
+            <wp:docPr id="1697166915" name="Picture 5" descr="A screenshot of a computer&#10;&#10;Description automatically generated"/>
+            <wp:cNvGraphicFramePr>
+              <a:graphicFrameLocks xmlns:a="http://schemas.openxmlformats.org/drawingml/2006/main" noChangeAspect="1"/>
+            </wp:cNvGraphicFramePr>
+            <a:graphic xmlns:a="http://schemas.openxmlformats.org/drawingml/2006/main">
+              <a:graphicData uri="http://schemas.openxmlformats.org/drawingml/2006/picture">
+                <pic:pic xmlns:pic="http://schemas.openxmlformats.org/drawingml/2006/picture">
+                  <pic:nvPicPr>
+                    <pic:cNvPr id="1697166915" name="Picture 5" descr="A screenshot of a computer&#10;&#10;Description automatically generated"/>
+                    <pic:cNvPicPr>
+                      <a:picLocks noChangeAspect="1" noChangeArrowheads="1"/>
+                    </pic:cNvPicPr>
+                  </pic:nvPicPr>
+                  <pic:blipFill rotWithShape="1">
+                    <a:blip r:embed="rId7" cstate="print">
+                      <a:extLst>
+                        <a:ext uri="{28A0092B-C50C-407E-A947-70E740481C1C}">
+                          <a14:useLocalDpi xmlns:a14="http://schemas.microsoft.com/office/drawing/2010/main" val="0"/>
+                        </a:ext>
+                      </a:extLst>
+                    </a:blip>
+                    <a:srcRect l="26264" t="4139" b="29407"/>
+                    <a:stretch/>
+                  </pic:blipFill>
+                  <pic:spPr bwMode="auto">
+                    <a:xfrm>
+                      <a:off x="0" y="0"/>
+                      <a:ext cx="4529716" cy="2297261"/>
+                    </a:xfrm>
+                    <a:prstGeom prst="rect">
+                      <a:avLst/>
+                    </a:prstGeom>
+                    <a:noFill/>
+                    <a:ln>
+                      <a:noFill/>
+                    </a:ln>
+                    <a:extLst>
+                      <a:ext uri="{53640926-AAD7-44D8-BBD7-CCE9431645EC}">
+                        <a14:shadowObscured xmlns:a14="http://schemas.microsoft.com/office/drawing/2010/main"/>
+                      </a:ext>
+                    </a:extLst>
+                  </pic:spPr>
+                </pic:pic>
+              </a:graphicData>
+            </a:graphic>
+          </wp:inline>
+        </w:drawing>
+      </w:r>
+    </w:p>
+    <w:p>
+      <w:pPr>
+        <w:jc w:val="center"/>
+        <w:rPr>
+          <w:sz w:val="24"/>
+          <w:szCs w:val="24"/>
+          <w:lang w:val="en-US"/>
+        </w:rPr>
+      </w:pPr>
+      <w:r>
+        <w:rPr>
+          <w:noProof/>
+        </w:rPr>
+        <w:drawing>
+          <wp:inline distT="0" distB="0" distL="0" distR="0" wp14:anchorId="5D7A473F" wp14:editId="152E4625">
+            <wp:extent cx="4510585" cy="2263714"/>
+            <wp:effectExtent l="0" t="0" r="4445" b="3810"/>
+            <wp:docPr id="381933269" name="Picture 6" descr="A screenshot of a computer&#10;&#10;Description automatically generated"/>
+            <wp:cNvGraphicFramePr>
+              <a:graphicFrameLocks xmlns:a="http://schemas.openxmlformats.org/drawingml/2006/main" noChangeAspect="1"/>
+            </wp:cNvGraphicFramePr>
+            <a:graphic xmlns:a="http://schemas.openxmlformats.org/drawingml/2006/main">
+              <a:graphicData uri="http://schemas.openxmlformats.org/drawingml/2006/picture">
+                <pic:pic xmlns:pic="http://schemas.openxmlformats.org/drawingml/2006/picture">
+                  <pic:nvPicPr>
+                    <pic:cNvPr id="381933269" name="Picture 6" descr="A screenshot of a computer&#10;&#10;Description automatically generated"/>
+                    <pic:cNvPicPr>
+                      <a:picLocks noChangeAspect="1" noChangeArrowheads="1"/>
+                    </pic:cNvPicPr>
+                  </pic:nvPicPr>
+                  <pic:blipFill rotWithShape="1">
+                    <a:blip r:embed="rId8" cstate="print">
+                      <a:extLst>
+                        <a:ext uri="{28A0092B-C50C-407E-A947-70E740481C1C}">
+                          <a14:useLocalDpi xmlns:a14="http://schemas.microsoft.com/office/drawing/2010/main" val="0"/>
+                        </a:ext>
+                      </a:extLst>
+                    </a:blip>
+                    <a:srcRect l="26264" t="4598" b="29640"/>
+                    <a:stretch/>
+                  </pic:blipFill>
+                  <pic:spPr bwMode="auto">
+                    <a:xfrm>
+                      <a:off x="0" y="0"/>
+                      <a:ext cx="4522021" cy="2269453"/>
+                    </a:xfrm>
+                    <a:prstGeom prst="rect">
+                      <a:avLst/>
+                    </a:prstGeom>
+                    <a:noFill/>
+                    <a:ln>
+                      <a:noFill/>
+                    </a:ln>
+                    <a:extLst>
+                      <a:ext uri="{53640926-AAD7-44D8-BBD7-CCE9431645EC}">
+                        <a14:shadowObscured xmlns:a14="http://schemas.microsoft.com/office/drawing/2010/main"/>
+                      </a:ext>
+                    </a:extLst>
+                  </pic:spPr>
+                </pic:pic>
+              </a:graphicData>
+            </a:graphic>
+          </wp:inline>
+        </w:drawing>
+      </w:r>
+    </w:p>
+    <w:p>
+      <w:pPr>
+        <w:jc w:val="center"/>
+        <w:rPr>
+          <w:sz w:val="24"/>
+          <w:szCs w:val="24"/>
+          <w:lang w:val="en-US"/>
+        </w:rPr>
+      </w:pPr>
+    </w:p>
+    <w:p>
+      <w:pPr>
+        <w:jc w:val="center"/>
+        <w:rPr>
+          <w:sz w:val="24"/>
+          <w:szCs w:val="24"/>
+          <w:lang w:val="en-US"/>
+        </w:rPr>
+      </w:pPr>
+    </w:p>
+    <w:p>
+      <w:pPr>
+        <w:jc w:val="center"/>
+        <w:rPr>
+          <w:sz w:val="24"/>
+          <w:szCs w:val="24"/>
+          <w:lang w:val="en-US"/>
+        </w:rPr>
+      </w:pPr>
+    </w:p>
+    <w:p>
+      <w:pPr>
+        <w:jc w:val="center"/>
+        <w:rPr>
+          <w:sz w:val="24"/>
+          <w:szCs w:val="24"/>
+          <w:lang w:val="en-US"/>
+        </w:rPr>
+      </w:pPr>
+    </w:p>
+    <w:p>
+      <w:pPr>
+        <w:jc w:val="center"/>
+        <w:rPr>
+          <w:sz w:val="24"/>
+          <w:szCs w:val="24"/>
+          <w:lang w:val="en-US"/>
+        </w:rPr>
+      </w:pPr>
+    </w:p>
+    <w:p>
+      <w:pPr>
+        <w:jc w:val="center"/>
+        <w:rPr>
+          <w:sz w:val="24"/>
+          <w:szCs w:val="24"/>
+          <w:lang w:val="en-US"/>
+        </w:rPr>
+      </w:pPr>
+    </w:p>
+    <w:p>
+      <w:pPr>
+        <w:pStyle w:val="ListParagraph"/>
+        <w:numPr>
+          <w:ilvl w:val="0"/>
+          <w:numId w:val="15"/>
+        </w:numPr>
+        <w:rPr>
+          <w:sz w:val="24"/>
+          <w:szCs w:val="24"/>
+          <w:lang w:val="en-US"/>
+        </w:rPr>
+      </w:pPr>
+    </w:p>
+    <w:p>
+      <w:pPr>
+        <w:jc w:val="center"/>
+        <w:rPr>
+          <w:sz w:val="24"/>
+          <w:szCs w:val="24"/>
+          <w:lang w:val="en-US"/>
+        </w:rPr>
+      </w:pPr>
+      <w:r>
+        <w:rPr>
+          <w:noProof/>
+        </w:rPr>
+        <w:drawing>
+          <wp:inline distT="0" distB="0" distL="0" distR="0" wp14:anchorId="1D892111" wp14:editId="4838BA56">
+            <wp:extent cx="4421875" cy="3065277"/>
+            <wp:effectExtent l="0" t="0" r="0" b="1905"/>
+            <wp:docPr id="797540400" name="Picture 7" descr="A screenshot of a computer&#10;&#10;Description automatically generated"/>
+            <wp:cNvGraphicFramePr>
+              <a:graphicFrameLocks xmlns:a="http://schemas.openxmlformats.org/drawingml/2006/main" noChangeAspect="1"/>
+            </wp:cNvGraphicFramePr>
+            <a:graphic xmlns:a="http://schemas.openxmlformats.org/drawingml/2006/main">
+              <a:graphicData uri="http://schemas.openxmlformats.org/drawingml/2006/picture">
+                <pic:pic xmlns:pic="http://schemas.openxmlformats.org/drawingml/2006/picture">
+                  <pic:nvPicPr>
+                    <pic:cNvPr id="797540400" name="Picture 7" descr="A screenshot of a computer&#10;&#10;Description automatically generated"/>
+                    <pic:cNvPicPr>
+                      <a:picLocks noChangeAspect="1" noChangeArrowheads="1"/>
+                    </pic:cNvPicPr>
+                  </pic:nvPicPr>
+                  <pic:blipFill rotWithShape="1">
+                    <a:blip r:embed="rId9" cstate="print">
+                      <a:extLst>
+                        <a:ext uri="{28A0092B-C50C-407E-A947-70E740481C1C}">
+                          <a14:useLocalDpi xmlns:a14="http://schemas.microsoft.com/office/drawing/2010/main" val="0"/>
+                        </a:ext>
+                      </a:extLst>
+                    </a:blip>
+                    <a:srcRect l="26264" t="4368" b="4798"/>
+                    <a:stretch/>
+                  </pic:blipFill>
+                  <pic:spPr bwMode="auto">
+                    <a:xfrm>
+                      <a:off x="0" y="0"/>
+                      <a:ext cx="4486480" cy="3110062"/>
+                    </a:xfrm>
+                    <a:prstGeom prst="rect">
+                      <a:avLst/>
+                    </a:prstGeom>
+                    <a:noFill/>
+                    <a:ln>
+                      <a:noFill/>
+                    </a:ln>
+                    <a:extLst>
+                      <a:ext uri="{53640926-AAD7-44D8-BBD7-CCE9431645EC}">
+                        <a14:shadowObscured xmlns:a14="http://schemas.microsoft.com/office/drawing/2010/main"/>
+                      </a:ext>
+                    </a:extLst>
+                  </pic:spPr>
+                </pic:pic>
+              </a:graphicData>
+            </a:graphic>
+          </wp:inline>
+        </w:drawing>
+      </w:r>
+    </w:p>
+    <w:p>
+      <w:pPr>
+        <w:rPr>
+          <w:sz w:val="24"/>
+          <w:szCs w:val="24"/>
+        </w:rPr>
+      </w:pPr>
+    </w:p>
+    <w:p>
+      <w:pPr>
+        <w:rPr>
+          <w:sz w:val="24"/>
+          <w:szCs w:val="24"/>
+        </w:rPr>
+      </w:pPr>
     </w:p>
     <w:p>
       <w:pPr>
@@ -847,14 +1288,15 @@
         <w:rPr>
           <w:sz w:val="24"/>
           <w:szCs w:val="24"/>
-        </w:rPr>
-      </w:pPr>
-      <w:r>
-        <w:rPr>
-          <w:sz w:val="24"/>
-          <w:szCs w:val="24"/>
-        </w:rPr>
-        <w:t xml:space="preserve">Ο παρακάτω κώδικας </w:t>
+          <w:lang w:val="en-US"/>
+        </w:rPr>
+      </w:pPr>
+      <w:r>
+        <w:rPr>
+          <w:sz w:val="24"/>
+          <w:szCs w:val="24"/>
+        </w:rPr>
+        <w:t xml:space="preserve">Ο κώδικας </w:t>
       </w:r>
       <w:r>
         <w:rPr>
@@ -893,6 +1335,7 @@
         </w:rPr>
         <w:t>.</w:t>
       </w:r>
+      <w:proofErr w:type="spellStart"/>
       <w:r>
         <w:rPr>
           <w:sz w:val="24"/>
@@ -901,6 +1344,7 @@
         </w:rPr>
         <w:t>sql</w:t>
       </w:r>
+      <w:proofErr w:type="spellEnd"/>
       <w:r>
         <w:rPr>
           <w:sz w:val="24"/>
@@ -923,6 +1367,7 @@
         </w:rPr>
         <w:t>_</w:t>
       </w:r>
+      <w:proofErr w:type="spellStart"/>
       <w:r>
         <w:rPr>
           <w:sz w:val="24"/>
@@ -931,6 +1376,7 @@
         </w:rPr>
         <w:t>api</w:t>
       </w:r>
+      <w:proofErr w:type="spellEnd"/>
       <w:r>
         <w:rPr>
           <w:sz w:val="24"/>
@@ -938,6 +1384,7 @@
         </w:rPr>
         <w:t>.</w:t>
       </w:r>
+      <w:proofErr w:type="spellStart"/>
       <w:r>
         <w:rPr>
           <w:sz w:val="24"/>
@@ -946,6 +1393,7 @@
         </w:rPr>
         <w:t>py</w:t>
       </w:r>
+      <w:proofErr w:type="spellEnd"/>
       <w:r>
         <w:rPr>
           <w:sz w:val="24"/>
@@ -994,35 +1442,6 @@
         <w:rPr>
           <w:sz w:val="24"/>
           <w:szCs w:val="24"/>
-          <w:lang w:val="en-US"/>
-        </w:rPr>
-      </w:pPr>
-      <w:r>
-        <w:rPr>
-          <w:sz w:val="24"/>
-          <w:szCs w:val="24"/>
-          <w:lang w:val="en-US"/>
-        </w:rPr>
-        <w:t>Κώδικας: (screenshot του κώδικα</w:t>
-      </w:r>
-      <w:r>
-        <w:rPr>
-          <w:sz w:val="24"/>
-          <w:szCs w:val="24"/>
-        </w:rPr>
-        <w:t>)</w:t>
-      </w:r>
-    </w:p>
-    <w:p>
-      <w:pPr>
-        <w:pStyle w:val="ListParagraph"/>
-        <w:numPr>
-          <w:ilvl w:val="0"/>
-          <w:numId w:val="5"/>
-        </w:numPr>
-        <w:rPr>
-          <w:sz w:val="24"/>
-          <w:szCs w:val="24"/>
         </w:rPr>
       </w:pPr>
       <w:r>
@@ -1092,8 +1511,33 @@
           <w:sz w:val="24"/>
           <w:szCs w:val="24"/>
         </w:rPr>
-        <w:t>Υλοποίηση triggers, cursors</w:t>
-      </w:r>
+        <w:t xml:space="preserve">Υλοποίηση </w:t>
+      </w:r>
+      <w:proofErr w:type="spellStart"/>
+      <w:r>
+        <w:rPr>
+          <w:sz w:val="24"/>
+          <w:szCs w:val="24"/>
+        </w:rPr>
+        <w:t>triggers</w:t>
+      </w:r>
+      <w:proofErr w:type="spellEnd"/>
+      <w:r>
+        <w:rPr>
+          <w:sz w:val="24"/>
+          <w:szCs w:val="24"/>
+        </w:rPr>
+        <w:t xml:space="preserve">, </w:t>
+      </w:r>
+      <w:proofErr w:type="spellStart"/>
+      <w:r>
+        <w:rPr>
+          <w:sz w:val="24"/>
+          <w:szCs w:val="24"/>
+        </w:rPr>
+        <w:t>cursors</w:t>
+      </w:r>
+      <w:proofErr w:type="spellEnd"/>
       <w:r>
         <w:rPr>
           <w:sz w:val="24"/>
@@ -1119,7 +1563,7 @@
           <w:sz w:val="24"/>
           <w:szCs w:val="24"/>
         </w:rPr>
-        <w:t xml:space="preserve">Ο παρακάτω κώδικας </w:t>
+        <w:t xml:space="preserve">Ο κώδικας </w:t>
       </w:r>
       <w:r>
         <w:rPr>
@@ -1166,6 +1610,7 @@
         </w:rPr>
         <w:t>.</w:t>
       </w:r>
+      <w:proofErr w:type="spellStart"/>
       <w:r>
         <w:rPr>
           <w:sz w:val="24"/>
@@ -1174,6 +1619,7 @@
         </w:rPr>
         <w:t>sql</w:t>
       </w:r>
+      <w:proofErr w:type="spellEnd"/>
     </w:p>
     <w:p>
       <w:pPr>
@@ -1204,61 +1650,24 @@
           <w:szCs w:val="24"/>
           <w:lang w:val="en-US"/>
         </w:rPr>
-        <w:t xml:space="preserve">1) </w:t>
-      </w:r>
-      <w:r>
-        <w:rPr>
-          <w:sz w:val="24"/>
-          <w:szCs w:val="24"/>
-          <w:lang w:val="en-US"/>
-        </w:rPr>
-        <w:t>Κώδικας: (screenshot του κώδικα</w:t>
-      </w:r>
-      <w:r>
-        <w:rPr>
-          <w:sz w:val="24"/>
-          <w:szCs w:val="24"/>
-          <w:lang w:val="en-US"/>
-        </w:rPr>
-        <w:t>)</w:t>
-      </w:r>
-    </w:p>
-    <w:p>
-      <w:pPr>
-        <w:pStyle w:val="ListParagraph"/>
-        <w:rPr>
-          <w:sz w:val="24"/>
-          <w:szCs w:val="24"/>
-        </w:rPr>
-      </w:pPr>
-      <w:r>
-        <w:rPr>
-          <w:sz w:val="24"/>
-          <w:szCs w:val="24"/>
-          <w:lang w:val="en-US"/>
-        </w:rPr>
-        <w:t>2) (screenshot</w:t>
-      </w:r>
-      <w:r>
-        <w:rPr>
-          <w:sz w:val="24"/>
-          <w:szCs w:val="24"/>
-        </w:rPr>
-        <w:t xml:space="preserve"> </w:t>
-      </w:r>
-      <w:r>
-        <w:rPr>
-          <w:sz w:val="24"/>
-          <w:szCs w:val="24"/>
-        </w:rPr>
-        <w:t>από το αποτέλεσμα</w:t>
-      </w:r>
-      <w:r>
-        <w:rPr>
-          <w:sz w:val="24"/>
-          <w:szCs w:val="24"/>
-        </w:rPr>
-        <w:t>)</w:t>
+        <w:t>(</w:t>
+      </w:r>
+      <w:proofErr w:type="gramStart"/>
+      <w:r>
+        <w:rPr>
+          <w:sz w:val="24"/>
+          <w:szCs w:val="24"/>
+          <w:lang w:val="en-US"/>
+        </w:rPr>
+        <w:t>screenshot</w:t>
+      </w:r>
+      <w:proofErr w:type="gramEnd"/>
+      <w:r>
+        <w:rPr>
+          <w:sz w:val="24"/>
+          <w:szCs w:val="24"/>
+        </w:rPr>
+        <w:t xml:space="preserve"> από το αποτέλεσμα)</w:t>
       </w:r>
     </w:p>
     <w:p>
@@ -1281,49 +1690,14 @@
         <w:rPr>
           <w:sz w:val="24"/>
           <w:szCs w:val="24"/>
-          <w:lang w:val="en-US"/>
-        </w:rPr>
-      </w:pPr>
-      <w:r>
-        <w:rPr>
-          <w:sz w:val="24"/>
-          <w:szCs w:val="24"/>
-          <w:lang w:val="en-US"/>
-        </w:rPr>
-        <w:lastRenderedPageBreak/>
-        <w:t xml:space="preserve">1) </w:t>
-      </w:r>
-      <w:r>
-        <w:rPr>
-          <w:sz w:val="24"/>
-          <w:szCs w:val="24"/>
-          <w:lang w:val="en-US"/>
-        </w:rPr>
-        <w:t>Κώδικας: (screenshot του κώδικα</w:t>
-      </w:r>
-      <w:r>
-        <w:rPr>
-          <w:sz w:val="24"/>
-          <w:szCs w:val="24"/>
-          <w:lang w:val="en-US"/>
-        </w:rPr>
-        <w:t>)</w:t>
-      </w:r>
-    </w:p>
-    <w:p>
-      <w:pPr>
-        <w:pStyle w:val="ListParagraph"/>
-        <w:rPr>
-          <w:sz w:val="24"/>
-          <w:szCs w:val="24"/>
-        </w:rPr>
-      </w:pPr>
-      <w:r>
-        <w:rPr>
-          <w:sz w:val="24"/>
-          <w:szCs w:val="24"/>
-        </w:rPr>
-        <w:t>2) (</w:t>
+        </w:rPr>
+      </w:pPr>
+      <w:r>
+        <w:rPr>
+          <w:sz w:val="24"/>
+          <w:szCs w:val="24"/>
+        </w:rPr>
+        <w:t>(</w:t>
       </w:r>
       <w:r>
         <w:rPr>
@@ -1338,21 +1712,7 @@
           <w:sz w:val="24"/>
           <w:szCs w:val="24"/>
         </w:rPr>
-        <w:t xml:space="preserve"> </w:t>
-      </w:r>
-      <w:r>
-        <w:rPr>
-          <w:sz w:val="24"/>
-          <w:szCs w:val="24"/>
-        </w:rPr>
-        <w:t>από το αποτέλεσμα</w:t>
-      </w:r>
-      <w:r>
-        <w:rPr>
-          <w:sz w:val="24"/>
-          <w:szCs w:val="24"/>
-        </w:rPr>
-        <w:t>)</w:t>
+        <w:t xml:space="preserve"> από το αποτέλεσμα)</w:t>
       </w:r>
     </w:p>
     <w:p>
@@ -1377,6 +1737,7 @@
           <w:szCs w:val="28"/>
           <w:u w:val="single"/>
         </w:rPr>
+        <w:lastRenderedPageBreak/>
         <w:t xml:space="preserve">Ερώτημα </w:t>
       </w:r>
       <w:r>
@@ -1475,21 +1836,42 @@
           <w:sz w:val="24"/>
           <w:szCs w:val="24"/>
         </w:rPr>
-        <w:t xml:space="preserve">Ο </w:t>
-      </w:r>
-      <w:r>
-        <w:rPr>
-          <w:sz w:val="24"/>
-          <w:szCs w:val="24"/>
-        </w:rPr>
-        <w:t xml:space="preserve">παρακάτω </w:t>
-      </w:r>
-      <w:r>
-        <w:rPr>
-          <w:sz w:val="24"/>
-          <w:szCs w:val="24"/>
-        </w:rPr>
-        <w:t>κώδικας βρίσκεται στ</w:t>
+        <w:t>Ο</w:t>
+      </w:r>
+      <w:r>
+        <w:rPr>
+          <w:sz w:val="24"/>
+          <w:szCs w:val="24"/>
+        </w:rPr>
+        <w:t xml:space="preserve"> </w:t>
+      </w:r>
+      <w:r>
+        <w:rPr>
+          <w:sz w:val="24"/>
+          <w:szCs w:val="24"/>
+        </w:rPr>
+        <w:t>κώδικας</w:t>
+      </w:r>
+      <w:r>
+        <w:rPr>
+          <w:sz w:val="24"/>
+          <w:szCs w:val="24"/>
+        </w:rPr>
+        <w:t xml:space="preserve"> </w:t>
+      </w:r>
+      <w:r>
+        <w:rPr>
+          <w:sz w:val="24"/>
+          <w:szCs w:val="24"/>
+        </w:rPr>
+        <w:t>του προγράμματος</w:t>
+      </w:r>
+      <w:r>
+        <w:rPr>
+          <w:sz w:val="24"/>
+          <w:szCs w:val="24"/>
+        </w:rPr>
+        <w:t xml:space="preserve"> βρίσκεται στ</w:t>
       </w:r>
       <w:r>
         <w:rPr>
@@ -1525,22 +1907,7 @@
           <w:szCs w:val="24"/>
           <w:lang w:val="en-US"/>
         </w:rPr>
-        <w:t>db</w:t>
-      </w:r>
-      <w:r>
-        <w:rPr>
-          <w:sz w:val="24"/>
-          <w:szCs w:val="24"/>
-        </w:rPr>
-        <w:t>_</w:t>
-      </w:r>
-      <w:r>
-        <w:rPr>
-          <w:sz w:val="24"/>
-          <w:szCs w:val="24"/>
-          <w:lang w:val="en-US"/>
-        </w:rPr>
-        <w:t>client</w:t>
+        <w:t>application</w:t>
       </w:r>
       <w:r>
         <w:rPr>
@@ -1549,6 +1916,7 @@
         </w:rPr>
         <w:t>.</w:t>
       </w:r>
+      <w:proofErr w:type="spellStart"/>
       <w:r>
         <w:rPr>
           <w:sz w:val="24"/>
@@ -1557,6 +1925,7 @@
         </w:rPr>
         <w:t>py</w:t>
       </w:r>
+      <w:proofErr w:type="spellEnd"/>
     </w:p>
     <w:p>
       <w:pPr>
@@ -1575,22 +1944,280 @@
           <w:sz w:val="24"/>
           <w:szCs w:val="24"/>
         </w:rPr>
-        <w:t>Κώδικας: (</w:t>
-      </w:r>
-      <w:r>
-        <w:rPr>
-          <w:sz w:val="24"/>
-          <w:szCs w:val="24"/>
-          <w:lang w:val="en-US"/>
-        </w:rPr>
-        <w:t xml:space="preserve">screenshots </w:t>
-      </w:r>
-      <w:r>
-        <w:rPr>
-          <w:sz w:val="24"/>
-          <w:szCs w:val="24"/>
-        </w:rPr>
-        <w:t>του κώδικα)</w:t>
+        <w:t>Ανάλυση του κ</w:t>
+      </w:r>
+      <w:r>
+        <w:rPr>
+          <w:sz w:val="24"/>
+          <w:szCs w:val="24"/>
+        </w:rPr>
+        <w:t xml:space="preserve">ώδικα: </w:t>
+      </w:r>
+      <w:r>
+        <w:rPr>
+          <w:sz w:val="24"/>
+          <w:szCs w:val="24"/>
+        </w:rPr>
+        <w:t xml:space="preserve">Ο κώδικας συνδέεται στη βάση δεδομένων μέσω της βιβλιοθήκης </w:t>
+      </w:r>
+      <w:proofErr w:type="spellStart"/>
+      <w:r>
+        <w:rPr>
+          <w:sz w:val="24"/>
+          <w:szCs w:val="24"/>
+          <w:lang w:val="en-US"/>
+        </w:rPr>
+        <w:t>psycopg</w:t>
+      </w:r>
+      <w:proofErr w:type="spellEnd"/>
+      <w:r>
+        <w:rPr>
+          <w:sz w:val="24"/>
+          <w:szCs w:val="24"/>
+        </w:rPr>
+        <w:t xml:space="preserve">2 </w:t>
+      </w:r>
+      <w:r>
+        <w:rPr>
+          <w:sz w:val="24"/>
+          <w:szCs w:val="24"/>
+        </w:rPr>
+        <w:t xml:space="preserve">και εκτελεί τα </w:t>
+      </w:r>
+      <w:r>
+        <w:rPr>
+          <w:sz w:val="24"/>
+          <w:szCs w:val="24"/>
+          <w:lang w:val="en-US"/>
+        </w:rPr>
+        <w:t>queries</w:t>
+      </w:r>
+      <w:r>
+        <w:rPr>
+          <w:sz w:val="24"/>
+          <w:szCs w:val="24"/>
+        </w:rPr>
+        <w:t xml:space="preserve"> </w:t>
+      </w:r>
+      <w:r>
+        <w:rPr>
+          <w:sz w:val="24"/>
+          <w:szCs w:val="24"/>
+        </w:rPr>
+        <w:t xml:space="preserve">του ερωτήματος </w:t>
+      </w:r>
+      <w:r>
+        <w:rPr>
+          <w:sz w:val="24"/>
+          <w:szCs w:val="24"/>
+        </w:rPr>
+        <w:t>2</w:t>
+      </w:r>
+      <w:r>
+        <w:rPr>
+          <w:sz w:val="24"/>
+          <w:szCs w:val="24"/>
+        </w:rPr>
+        <w:t xml:space="preserve">. Γίνεται χρήση </w:t>
+      </w:r>
+      <w:r>
+        <w:rPr>
+          <w:sz w:val="24"/>
+          <w:szCs w:val="24"/>
+          <w:lang w:val="en-US"/>
+        </w:rPr>
+        <w:t>user</w:t>
+      </w:r>
+      <w:r>
+        <w:rPr>
+          <w:sz w:val="24"/>
+          <w:szCs w:val="24"/>
+        </w:rPr>
+        <w:t xml:space="preserve"> </w:t>
+      </w:r>
+      <w:r>
+        <w:rPr>
+          <w:sz w:val="24"/>
+          <w:szCs w:val="24"/>
+          <w:lang w:val="en-US"/>
+        </w:rPr>
+        <w:t>input</w:t>
+      </w:r>
+      <w:r>
+        <w:rPr>
+          <w:sz w:val="24"/>
+          <w:szCs w:val="24"/>
+        </w:rPr>
+        <w:t xml:space="preserve"> </w:t>
+      </w:r>
+      <w:r>
+        <w:rPr>
+          <w:sz w:val="24"/>
+          <w:szCs w:val="24"/>
+        </w:rPr>
+        <w:t>για επιλογή του ερωτήματος (</w:t>
+      </w:r>
+      <w:r>
+        <w:rPr>
+          <w:sz w:val="24"/>
+          <w:szCs w:val="24"/>
+          <w:lang w:val="en-US"/>
+        </w:rPr>
+        <w:t>a</w:t>
+      </w:r>
+      <w:r>
+        <w:rPr>
+          <w:sz w:val="24"/>
+          <w:szCs w:val="24"/>
+        </w:rPr>
+        <w:t xml:space="preserve">, </w:t>
+      </w:r>
+      <w:r>
+        <w:rPr>
+          <w:sz w:val="24"/>
+          <w:szCs w:val="24"/>
+          <w:lang w:val="en-US"/>
+        </w:rPr>
+        <w:t>b</w:t>
+      </w:r>
+      <w:r>
+        <w:rPr>
+          <w:sz w:val="24"/>
+          <w:szCs w:val="24"/>
+        </w:rPr>
+        <w:t xml:space="preserve">, </w:t>
+      </w:r>
+      <w:r>
+        <w:rPr>
+          <w:sz w:val="24"/>
+          <w:szCs w:val="24"/>
+          <w:lang w:val="en-US"/>
+        </w:rPr>
+        <w:t>c</w:t>
+      </w:r>
+      <w:r>
+        <w:rPr>
+          <w:sz w:val="24"/>
+          <w:szCs w:val="24"/>
+        </w:rPr>
+        <w:t xml:space="preserve"> </w:t>
+      </w:r>
+      <w:r>
+        <w:rPr>
+          <w:sz w:val="24"/>
+          <w:szCs w:val="24"/>
+        </w:rPr>
+        <w:t xml:space="preserve">ή </w:t>
+      </w:r>
+      <w:r>
+        <w:rPr>
+          <w:sz w:val="24"/>
+          <w:szCs w:val="24"/>
+          <w:lang w:val="en-US"/>
+        </w:rPr>
+        <w:t>d</w:t>
+      </w:r>
+      <w:r>
+        <w:rPr>
+          <w:sz w:val="24"/>
+          <w:szCs w:val="24"/>
+        </w:rPr>
+        <w:t>) που θα εκτελεσθεί. Επιπλέον, γίνεται α</w:t>
+      </w:r>
+      <w:r>
+        <w:rPr>
+          <w:sz w:val="24"/>
+          <w:szCs w:val="24"/>
+        </w:rPr>
+        <w:t xml:space="preserve">ναδιαμόρφωση της τυπικής </w:t>
+      </w:r>
+      <w:r>
+        <w:rPr>
+          <w:sz w:val="24"/>
+          <w:szCs w:val="24"/>
+        </w:rPr>
+        <w:t>ε</w:t>
+      </w:r>
+      <w:r>
+        <w:rPr>
+          <w:sz w:val="24"/>
+          <w:szCs w:val="24"/>
+        </w:rPr>
+        <w:t>ξ</w:t>
+      </w:r>
+      <w:r>
+        <w:rPr>
+          <w:sz w:val="24"/>
+          <w:szCs w:val="24"/>
+        </w:rPr>
+        <w:t>ό</w:t>
+      </w:r>
+      <w:r>
+        <w:rPr>
+          <w:sz w:val="24"/>
+          <w:szCs w:val="24"/>
+        </w:rPr>
+        <w:t>δου για να υποστηρίξει την εμφάνιση ελληνικών χαρακτήρων στ</w:t>
+      </w:r>
+      <w:r>
+        <w:rPr>
+          <w:sz w:val="24"/>
+          <w:szCs w:val="24"/>
+        </w:rPr>
+        <w:t xml:space="preserve">ο τερματικό </w:t>
+      </w:r>
+      <w:r>
+        <w:rPr>
+          <w:sz w:val="24"/>
+          <w:szCs w:val="24"/>
+        </w:rPr>
+        <w:t>(</w:t>
+      </w:r>
+      <w:proofErr w:type="spellStart"/>
+      <w:r>
+        <w:rPr>
+          <w:sz w:val="24"/>
+          <w:szCs w:val="24"/>
+        </w:rPr>
+        <w:t>sys.stdout.reconfigure</w:t>
+      </w:r>
+      <w:proofErr w:type="spellEnd"/>
+      <w:r>
+        <w:rPr>
+          <w:sz w:val="24"/>
+          <w:szCs w:val="24"/>
+        </w:rPr>
+        <w:t>(</w:t>
+      </w:r>
+      <w:proofErr w:type="spellStart"/>
+      <w:r>
+        <w:rPr>
+          <w:sz w:val="24"/>
+          <w:szCs w:val="24"/>
+        </w:rPr>
+        <w:t>encoding</w:t>
+      </w:r>
+      <w:proofErr w:type="spellEnd"/>
+      <w:r>
+        <w:rPr>
+          <w:sz w:val="24"/>
+          <w:szCs w:val="24"/>
+        </w:rPr>
+        <w:t>='utf-8')</w:t>
+      </w:r>
+      <w:r>
+        <w:rPr>
+          <w:sz w:val="24"/>
+          <w:szCs w:val="24"/>
+        </w:rPr>
+        <w:t>)</w:t>
+      </w:r>
+      <w:r>
+        <w:rPr>
+          <w:sz w:val="24"/>
+          <w:szCs w:val="24"/>
+        </w:rPr>
+        <w:t>.</w:t>
       </w:r>
     </w:p>
     <w:p>
@@ -1610,67 +2237,215 @@
           <w:sz w:val="24"/>
           <w:szCs w:val="24"/>
         </w:rPr>
-        <w:t>(</w:t>
-      </w:r>
-      <w:r>
-        <w:rPr>
-          <w:sz w:val="24"/>
-          <w:szCs w:val="24"/>
-          <w:lang w:val="en-US"/>
-        </w:rPr>
-        <w:t>screenshots</w:t>
-      </w:r>
-      <w:r>
-        <w:rPr>
-          <w:sz w:val="24"/>
-          <w:szCs w:val="24"/>
-        </w:rPr>
-        <w:t xml:space="preserve"> </w:t>
-      </w:r>
-      <w:r>
-        <w:rPr>
-          <w:sz w:val="24"/>
-          <w:szCs w:val="24"/>
-        </w:rPr>
-        <w:t>από την εκτέλεση του κώδικα</w:t>
-      </w:r>
-      <w:r>
-        <w:rPr>
-          <w:sz w:val="24"/>
-          <w:szCs w:val="24"/>
-        </w:rPr>
-        <w:t>)</w:t>
-      </w:r>
-    </w:p>
-    <w:p>
-      <w:pPr>
-        <w:rPr>
-          <w:sz w:val="24"/>
-          <w:szCs w:val="24"/>
-        </w:rPr>
-      </w:pPr>
-    </w:p>
-    <w:p>
-      <w:pPr>
-        <w:rPr>
-          <w:sz w:val="24"/>
-          <w:szCs w:val="24"/>
-        </w:rPr>
-      </w:pPr>
-    </w:p>
-    <w:p>
-      <w:pPr>
-        <w:rPr>
-          <w:sz w:val="24"/>
-          <w:szCs w:val="24"/>
-        </w:rPr>
-      </w:pPr>
-    </w:p>
-    <w:p>
-      <w:pPr>
-        <w:rPr>
-          <w:sz w:val="24"/>
-          <w:szCs w:val="24"/>
+        <w:t>Εκτέλεση του κώδικα:</w:t>
+      </w:r>
+      <w:r>
+        <w:rPr>
+          <w:noProof/>
+        </w:rPr>
+        <w:drawing>
+          <wp:inline distT="0" distB="0" distL="0" distR="0" wp14:anchorId="7520C26E" wp14:editId="45744430">
+            <wp:extent cx="3430108" cy="4688006"/>
+            <wp:effectExtent l="0" t="0" r="0" b="0"/>
+            <wp:docPr id="1523737219" name="Picture 2" descr="A screenshot of a computer program&#10;&#10;Description automatically generated with medium confidence"/>
+            <wp:cNvGraphicFramePr>
+              <a:graphicFrameLocks xmlns:a="http://schemas.openxmlformats.org/drawingml/2006/main" noChangeAspect="1"/>
+            </wp:cNvGraphicFramePr>
+            <a:graphic xmlns:a="http://schemas.openxmlformats.org/drawingml/2006/main">
+              <a:graphicData uri="http://schemas.openxmlformats.org/drawingml/2006/picture">
+                <pic:pic xmlns:pic="http://schemas.openxmlformats.org/drawingml/2006/picture">
+                  <pic:nvPicPr>
+                    <pic:cNvPr id="1523737219" name="Picture 2" descr="A screenshot of a computer program&#10;&#10;Description automatically generated with medium confidence"/>
+                    <pic:cNvPicPr>
+                      <a:picLocks noChangeAspect="1" noChangeArrowheads="1"/>
+                    </pic:cNvPicPr>
+                  </pic:nvPicPr>
+                  <pic:blipFill>
+                    <a:blip r:embed="rId10">
+                      <a:extLst>
+                        <a:ext uri="{28A0092B-C50C-407E-A947-70E740481C1C}">
+                          <a14:useLocalDpi xmlns:a14="http://schemas.microsoft.com/office/drawing/2010/main" val="0"/>
+                        </a:ext>
+                      </a:extLst>
+                    </a:blip>
+                    <a:srcRect/>
+                    <a:stretch>
+                      <a:fillRect/>
+                    </a:stretch>
+                  </pic:blipFill>
+                  <pic:spPr bwMode="auto">
+                    <a:xfrm>
+                      <a:off x="0" y="0"/>
+                      <a:ext cx="3446187" cy="4709982"/>
+                    </a:xfrm>
+                    <a:prstGeom prst="rect">
+                      <a:avLst/>
+                    </a:prstGeom>
+                    <a:noFill/>
+                    <a:ln>
+                      <a:noFill/>
+                    </a:ln>
+                  </pic:spPr>
+                </pic:pic>
+              </a:graphicData>
+            </a:graphic>
+          </wp:inline>
+        </w:drawing>
+      </w:r>
+    </w:p>
+    <w:p>
+      <w:pPr>
+        <w:pStyle w:val="ListParagraph"/>
+        <w:ind w:left="1440"/>
+        <w:rPr>
+          <w:sz w:val="24"/>
+          <w:szCs w:val="24"/>
+        </w:rPr>
+      </w:pPr>
+      <w:r>
+        <w:rPr>
+          <w:noProof/>
+        </w:rPr>
+        <w:drawing>
+          <wp:inline distT="0" distB="0" distL="0" distR="0" wp14:anchorId="218AF334" wp14:editId="6FA7BFA7">
+            <wp:extent cx="3425588" cy="1842365"/>
+            <wp:effectExtent l="0" t="0" r="3810" b="5715"/>
+            <wp:docPr id="1569298129" name="Picture 3" descr="A computer screen with white text&#10;&#10;Description automatically generated with low confidence"/>
+            <wp:cNvGraphicFramePr>
+              <a:graphicFrameLocks xmlns:a="http://schemas.openxmlformats.org/drawingml/2006/main" noChangeAspect="1"/>
+            </wp:cNvGraphicFramePr>
+            <a:graphic xmlns:a="http://schemas.openxmlformats.org/drawingml/2006/main">
+              <a:graphicData uri="http://schemas.openxmlformats.org/drawingml/2006/picture">
+                <pic:pic xmlns:pic="http://schemas.openxmlformats.org/drawingml/2006/picture">
+                  <pic:nvPicPr>
+                    <pic:cNvPr id="1569298129" name="Picture 3" descr="A computer screen with white text&#10;&#10;Description automatically generated with low confidence"/>
+                    <pic:cNvPicPr>
+                      <a:picLocks noChangeAspect="1" noChangeArrowheads="1"/>
+                    </pic:cNvPicPr>
+                  </pic:nvPicPr>
+                  <pic:blipFill>
+                    <a:blip r:embed="rId11">
+                      <a:extLst>
+                        <a:ext uri="{28A0092B-C50C-407E-A947-70E740481C1C}">
+                          <a14:useLocalDpi xmlns:a14="http://schemas.microsoft.com/office/drawing/2010/main" val="0"/>
+                        </a:ext>
+                      </a:extLst>
+                    </a:blip>
+                    <a:srcRect/>
+                    <a:stretch>
+                      <a:fillRect/>
+                    </a:stretch>
+                  </pic:blipFill>
+                  <pic:spPr bwMode="auto">
+                    <a:xfrm>
+                      <a:off x="0" y="0"/>
+                      <a:ext cx="3480683" cy="1871997"/>
+                    </a:xfrm>
+                    <a:prstGeom prst="rect">
+                      <a:avLst/>
+                    </a:prstGeom>
+                    <a:noFill/>
+                    <a:ln>
+                      <a:noFill/>
+                    </a:ln>
+                  </pic:spPr>
+                </pic:pic>
+              </a:graphicData>
+            </a:graphic>
+          </wp:inline>
+        </w:drawing>
+      </w:r>
+    </w:p>
+    <w:p>
+      <w:pPr>
+        <w:pStyle w:val="ListParagraph"/>
+        <w:ind w:left="1440"/>
+        <w:rPr>
+          <w:sz w:val="24"/>
+          <w:szCs w:val="24"/>
+        </w:rPr>
+      </w:pPr>
+    </w:p>
+    <w:p>
+      <w:pPr>
+        <w:pStyle w:val="ListParagraph"/>
+        <w:ind w:left="1440"/>
+        <w:rPr>
+          <w:sz w:val="24"/>
+          <w:szCs w:val="24"/>
+        </w:rPr>
+      </w:pPr>
+    </w:p>
+    <w:p>
+      <w:pPr>
+        <w:pStyle w:val="ListParagraph"/>
+        <w:ind w:left="1440"/>
+        <w:rPr>
+          <w:sz w:val="24"/>
+          <w:szCs w:val="24"/>
+        </w:rPr>
+      </w:pPr>
+    </w:p>
+    <w:p>
+      <w:pPr>
+        <w:pStyle w:val="ListParagraph"/>
+        <w:ind w:left="1440"/>
+        <w:rPr>
+          <w:sz w:val="24"/>
+          <w:szCs w:val="24"/>
+        </w:rPr>
+      </w:pPr>
+    </w:p>
+    <w:p>
+      <w:pPr>
+        <w:pStyle w:val="ListParagraph"/>
+        <w:ind w:left="1440"/>
+        <w:rPr>
+          <w:sz w:val="24"/>
+          <w:szCs w:val="24"/>
+        </w:rPr>
+      </w:pPr>
+    </w:p>
+    <w:p>
+      <w:pPr>
+        <w:pStyle w:val="ListParagraph"/>
+        <w:ind w:left="1440"/>
+        <w:rPr>
+          <w:sz w:val="24"/>
+          <w:szCs w:val="24"/>
+        </w:rPr>
+      </w:pPr>
+    </w:p>
+    <w:p>
+      <w:pPr>
+        <w:rPr>
+          <w:sz w:val="24"/>
+          <w:szCs w:val="24"/>
+        </w:rPr>
+      </w:pPr>
+    </w:p>
+    <w:p>
+      <w:pPr>
+        <w:rPr>
+          <w:sz w:val="24"/>
+          <w:szCs w:val="24"/>
+        </w:rPr>
+      </w:pPr>
+    </w:p>
+    <w:p>
+      <w:pPr>
+        <w:rPr>
+          <w:sz w:val="24"/>
+          <w:szCs w:val="24"/>
+        </w:rPr>
+      </w:pPr>
+    </w:p>
+    <w:p>
+      <w:pPr>
+        <w:rPr>
+          <w:sz w:val="24"/>
+          <w:szCs w:val="24"/>
+          <w:lang w:val="en-US"/>
         </w:rPr>
       </w:pPr>
     </w:p>
@@ -2242,6 +3017,95 @@
     </w:lvl>
   </w:abstractNum>
   <w:abstractNum w:abstractNumId="5" w15:restartNumberingAfterBreak="0">
+    <w:nsid w:val="4BBA68E0"/>
+    <w:multiLevelType w:val="hybridMultilevel"/>
+    <w:tmpl w:val="DD743880"/>
+    <w:lvl w:ilvl="0" w:tplc="11DC7BCC">
+      <w:start w:val="1"/>
+      <w:numFmt w:val="lowerLetter"/>
+      <w:lvlText w:val="%1)"/>
+      <w:lvlJc w:val="left"/>
+      <w:pPr>
+        <w:ind w:left="1800" w:hanging="360"/>
+      </w:pPr>
+      <w:rPr>
+        <w:rFonts w:hint="default"/>
+      </w:rPr>
+    </w:lvl>
+    <w:lvl w:ilvl="1" w:tplc="04080019" w:tentative="1">
+      <w:start w:val="1"/>
+      <w:numFmt w:val="lowerLetter"/>
+      <w:lvlText w:val="%2."/>
+      <w:lvlJc w:val="left"/>
+      <w:pPr>
+        <w:ind w:left="2520" w:hanging="360"/>
+      </w:pPr>
+    </w:lvl>
+    <w:lvl w:ilvl="2" w:tplc="0408001B" w:tentative="1">
+      <w:start w:val="1"/>
+      <w:numFmt w:val="lowerRoman"/>
+      <w:lvlText w:val="%3."/>
+      <w:lvlJc w:val="right"/>
+      <w:pPr>
+        <w:ind w:left="3240" w:hanging="180"/>
+      </w:pPr>
+    </w:lvl>
+    <w:lvl w:ilvl="3" w:tplc="0408000F" w:tentative="1">
+      <w:start w:val="1"/>
+      <w:numFmt w:val="decimal"/>
+      <w:lvlText w:val="%4."/>
+      <w:lvlJc w:val="left"/>
+      <w:pPr>
+        <w:ind w:left="3960" w:hanging="360"/>
+      </w:pPr>
+    </w:lvl>
+    <w:lvl w:ilvl="4" w:tplc="04080019" w:tentative="1">
+      <w:start w:val="1"/>
+      <w:numFmt w:val="lowerLetter"/>
+      <w:lvlText w:val="%5."/>
+      <w:lvlJc w:val="left"/>
+      <w:pPr>
+        <w:ind w:left="4680" w:hanging="360"/>
+      </w:pPr>
+    </w:lvl>
+    <w:lvl w:ilvl="5" w:tplc="0408001B" w:tentative="1">
+      <w:start w:val="1"/>
+      <w:numFmt w:val="lowerRoman"/>
+      <w:lvlText w:val="%6."/>
+      <w:lvlJc w:val="right"/>
+      <w:pPr>
+        <w:ind w:left="5400" w:hanging="180"/>
+      </w:pPr>
+    </w:lvl>
+    <w:lvl w:ilvl="6" w:tplc="0408000F" w:tentative="1">
+      <w:start w:val="1"/>
+      <w:numFmt w:val="decimal"/>
+      <w:lvlText w:val="%7."/>
+      <w:lvlJc w:val="left"/>
+      <w:pPr>
+        <w:ind w:left="6120" w:hanging="360"/>
+      </w:pPr>
+    </w:lvl>
+    <w:lvl w:ilvl="7" w:tplc="04080019" w:tentative="1">
+      <w:start w:val="1"/>
+      <w:numFmt w:val="lowerLetter"/>
+      <w:lvlText w:val="%8."/>
+      <w:lvlJc w:val="left"/>
+      <w:pPr>
+        <w:ind w:left="6840" w:hanging="360"/>
+      </w:pPr>
+    </w:lvl>
+    <w:lvl w:ilvl="8" w:tplc="0408001B" w:tentative="1">
+      <w:start w:val="1"/>
+      <w:numFmt w:val="lowerRoman"/>
+      <w:lvlText w:val="%9."/>
+      <w:lvlJc w:val="right"/>
+      <w:pPr>
+        <w:ind w:left="7560" w:hanging="180"/>
+      </w:pPr>
+    </w:lvl>
+  </w:abstractNum>
+  <w:abstractNum w:abstractNumId="6" w15:restartNumberingAfterBreak="0">
     <w:nsid w:val="50B16507"/>
     <w:multiLevelType w:val="hybridMultilevel"/>
     <w:tmpl w:val="027822BA"/>
@@ -2354,7 +3218,7 @@
       </w:rPr>
     </w:lvl>
   </w:abstractNum>
-  <w:abstractNum w:abstractNumId="6" w15:restartNumberingAfterBreak="0">
+  <w:abstractNum w:abstractNumId="7" w15:restartNumberingAfterBreak="0">
     <w:nsid w:val="552D6BBC"/>
     <w:multiLevelType w:val="hybridMultilevel"/>
     <w:tmpl w:val="BF9C659A"/>
@@ -2467,7 +3331,7 @@
       </w:rPr>
     </w:lvl>
   </w:abstractNum>
-  <w:abstractNum w:abstractNumId="7" w15:restartNumberingAfterBreak="0">
+  <w:abstractNum w:abstractNumId="8" w15:restartNumberingAfterBreak="0">
     <w:nsid w:val="58FE60DF"/>
     <w:multiLevelType w:val="hybridMultilevel"/>
     <w:tmpl w:val="2BB645D2"/>
@@ -2580,7 +3444,7 @@
       </w:rPr>
     </w:lvl>
   </w:abstractNum>
-  <w:abstractNum w:abstractNumId="8" w15:restartNumberingAfterBreak="0">
+  <w:abstractNum w:abstractNumId="9" w15:restartNumberingAfterBreak="0">
     <w:nsid w:val="66FF1AD2"/>
     <w:multiLevelType w:val="hybridMultilevel"/>
     <w:tmpl w:val="DA4E9C64"/>
@@ -2669,7 +3533,7 @@
       </w:pPr>
     </w:lvl>
   </w:abstractNum>
-  <w:abstractNum w:abstractNumId="9" w15:restartNumberingAfterBreak="0">
+  <w:abstractNum w:abstractNumId="10" w15:restartNumberingAfterBreak="0">
     <w:nsid w:val="69355152"/>
     <w:multiLevelType w:val="hybridMultilevel"/>
     <w:tmpl w:val="B404B28E"/>
@@ -2758,7 +3622,7 @@
       </w:pPr>
     </w:lvl>
   </w:abstractNum>
-  <w:abstractNum w:abstractNumId="10" w15:restartNumberingAfterBreak="0">
+  <w:abstractNum w:abstractNumId="11" w15:restartNumberingAfterBreak="0">
     <w:nsid w:val="6E310DC7"/>
     <w:multiLevelType w:val="hybridMultilevel"/>
     <w:tmpl w:val="5D9A6B2E"/>
@@ -2871,7 +3735,7 @@
       </w:rPr>
     </w:lvl>
   </w:abstractNum>
-  <w:abstractNum w:abstractNumId="11" w15:restartNumberingAfterBreak="0">
+  <w:abstractNum w:abstractNumId="12" w15:restartNumberingAfterBreak="0">
     <w:nsid w:val="74A94C79"/>
     <w:multiLevelType w:val="hybridMultilevel"/>
     <w:tmpl w:val="17AA2AC8"/>
@@ -2984,7 +3848,96 @@
       </w:rPr>
     </w:lvl>
   </w:abstractNum>
-  <w:abstractNum w:abstractNumId="12" w15:restartNumberingAfterBreak="0">
+  <w:abstractNum w:abstractNumId="13" w15:restartNumberingAfterBreak="0">
+    <w:nsid w:val="7E985943"/>
+    <w:multiLevelType w:val="hybridMultilevel"/>
+    <w:tmpl w:val="FAE86128"/>
+    <w:lvl w:ilvl="0" w:tplc="6EE23B86">
+      <w:start w:val="1"/>
+      <w:numFmt w:val="lowerLetter"/>
+      <w:lvlText w:val="%1)"/>
+      <w:lvlJc w:val="left"/>
+      <w:pPr>
+        <w:ind w:left="1800" w:hanging="360"/>
+      </w:pPr>
+      <w:rPr>
+        <w:rFonts w:hint="default"/>
+      </w:rPr>
+    </w:lvl>
+    <w:lvl w:ilvl="1" w:tplc="04080019" w:tentative="1">
+      <w:start w:val="1"/>
+      <w:numFmt w:val="lowerLetter"/>
+      <w:lvlText w:val="%2."/>
+      <w:lvlJc w:val="left"/>
+      <w:pPr>
+        <w:ind w:left="2520" w:hanging="360"/>
+      </w:pPr>
+    </w:lvl>
+    <w:lvl w:ilvl="2" w:tplc="0408001B" w:tentative="1">
+      <w:start w:val="1"/>
+      <w:numFmt w:val="lowerRoman"/>
+      <w:lvlText w:val="%3."/>
+      <w:lvlJc w:val="right"/>
+      <w:pPr>
+        <w:ind w:left="3240" w:hanging="180"/>
+      </w:pPr>
+    </w:lvl>
+    <w:lvl w:ilvl="3" w:tplc="0408000F" w:tentative="1">
+      <w:start w:val="1"/>
+      <w:numFmt w:val="decimal"/>
+      <w:lvlText w:val="%4."/>
+      <w:lvlJc w:val="left"/>
+      <w:pPr>
+        <w:ind w:left="3960" w:hanging="360"/>
+      </w:pPr>
+    </w:lvl>
+    <w:lvl w:ilvl="4" w:tplc="04080019" w:tentative="1">
+      <w:start w:val="1"/>
+      <w:numFmt w:val="lowerLetter"/>
+      <w:lvlText w:val="%5."/>
+      <w:lvlJc w:val="left"/>
+      <w:pPr>
+        <w:ind w:left="4680" w:hanging="360"/>
+      </w:pPr>
+    </w:lvl>
+    <w:lvl w:ilvl="5" w:tplc="0408001B" w:tentative="1">
+      <w:start w:val="1"/>
+      <w:numFmt w:val="lowerRoman"/>
+      <w:lvlText w:val="%6."/>
+      <w:lvlJc w:val="right"/>
+      <w:pPr>
+        <w:ind w:left="5400" w:hanging="180"/>
+      </w:pPr>
+    </w:lvl>
+    <w:lvl w:ilvl="6" w:tplc="0408000F" w:tentative="1">
+      <w:start w:val="1"/>
+      <w:numFmt w:val="decimal"/>
+      <w:lvlText w:val="%7."/>
+      <w:lvlJc w:val="left"/>
+      <w:pPr>
+        <w:ind w:left="6120" w:hanging="360"/>
+      </w:pPr>
+    </w:lvl>
+    <w:lvl w:ilvl="7" w:tplc="04080019" w:tentative="1">
+      <w:start w:val="1"/>
+      <w:numFmt w:val="lowerLetter"/>
+      <w:lvlText w:val="%8."/>
+      <w:lvlJc w:val="left"/>
+      <w:pPr>
+        <w:ind w:left="6840" w:hanging="360"/>
+      </w:pPr>
+    </w:lvl>
+    <w:lvl w:ilvl="8" w:tplc="0408001B" w:tentative="1">
+      <w:start w:val="1"/>
+      <w:numFmt w:val="lowerRoman"/>
+      <w:lvlText w:val="%9."/>
+      <w:lvlJc w:val="right"/>
+      <w:pPr>
+        <w:ind w:left="7560" w:hanging="180"/>
+      </w:pPr>
+    </w:lvl>
+  </w:abstractNum>
+  <w:abstractNum w:abstractNumId="14" w15:restartNumberingAfterBreak="0">
     <w:nsid w:val="7F2801C2"/>
     <w:multiLevelType w:val="hybridMultilevel"/>
     <w:tmpl w:val="2DFEE536"/>
@@ -3074,43 +4027,49 @@
     </w:lvl>
   </w:abstractNum>
   <w:num w:numId="1" w16cid:durableId="929702102">
-    <w:abstractNumId w:val="9"/>
+    <w:abstractNumId w:val="10"/>
   </w:num>
   <w:num w:numId="2" w16cid:durableId="837773935">
-    <w:abstractNumId w:val="11"/>
+    <w:abstractNumId w:val="12"/>
   </w:num>
   <w:num w:numId="3" w16cid:durableId="1839423158">
     <w:abstractNumId w:val="4"/>
   </w:num>
   <w:num w:numId="4" w16cid:durableId="1954705391">
-    <w:abstractNumId w:val="10"/>
+    <w:abstractNumId w:val="11"/>
   </w:num>
   <w:num w:numId="5" w16cid:durableId="1748723914">
-    <w:abstractNumId w:val="7"/>
+    <w:abstractNumId w:val="8"/>
   </w:num>
   <w:num w:numId="6" w16cid:durableId="729958345">
     <w:abstractNumId w:val="2"/>
   </w:num>
   <w:num w:numId="7" w16cid:durableId="541526409">
-    <w:abstractNumId w:val="8"/>
+    <w:abstractNumId w:val="9"/>
   </w:num>
   <w:num w:numId="8" w16cid:durableId="1695574505">
     <w:abstractNumId w:val="0"/>
   </w:num>
   <w:num w:numId="9" w16cid:durableId="1224101132">
-    <w:abstractNumId w:val="12"/>
+    <w:abstractNumId w:val="14"/>
   </w:num>
   <w:num w:numId="10" w16cid:durableId="993871401">
-    <w:abstractNumId w:val="5"/>
+    <w:abstractNumId w:val="6"/>
   </w:num>
   <w:num w:numId="11" w16cid:durableId="471216389">
-    <w:abstractNumId w:val="6"/>
+    <w:abstractNumId w:val="7"/>
   </w:num>
   <w:num w:numId="12" w16cid:durableId="1055733980">
     <w:abstractNumId w:val="1"/>
   </w:num>
   <w:num w:numId="13" w16cid:durableId="1110900811">
     <w:abstractNumId w:val="3"/>
+  </w:num>
+  <w:num w:numId="14" w16cid:durableId="236473970">
+    <w:abstractNumId w:val="13"/>
+  </w:num>
+  <w:num w:numId="15" w16cid:durableId="552737329">
+    <w:abstractNumId w:val="5"/>
   </w:num>
 </w:numbering>
 </file>

</xml_diff>